<commit_message>
Correcciones al 18 de Junio
Avance en 13 correcciones.
</commit_message>
<xml_diff>
--- a/trabajo final/Anexos.docx
+++ b/trabajo final/Anexos.docx
@@ -1641,28 +1641,6 @@
     </w:p>
     <w:p>
       <w:pPr>
-        <w:spacing w:line="360" w:lineRule="auto"/>
-        <w:jc w:val="both"/>
-        <w:rPr>
-          <w:rFonts w:cs="Times New Roman"/>
-          <w:lang w:val="es-PE"/>
-        </w:rPr>
-      </w:pPr>
-    </w:p>
-    <w:p>
-      <w:pPr>
-        <w:spacing w:line="360" w:lineRule="auto"/>
-        <w:jc w:val="both"/>
-        <w:rPr>
-          <w:rFonts w:cs="Times New Roman"/>
-          <w:b/>
-          <w:u w:val="single"/>
-          <w:lang w:val="es-PE"/>
-        </w:rPr>
-      </w:pPr>
-    </w:p>
-    <w:p>
-      <w:pPr>
         <w:pStyle w:val="Ttulo2"/>
         <w:rPr>
           <w:lang w:val="es-PE"/>
@@ -1673,6 +1651,7 @@
         <w:rPr>
           <w:lang w:val="es-PE"/>
         </w:rPr>
+        <w:lastRenderedPageBreak/>
         <w:t>Anexo 2: Guía Semi-Estructurada de Entrevista a Profundidad para usuarios finales Nº1</w:t>
       </w:r>
       <w:bookmarkEnd w:id="2"/>
@@ -1846,7 +1825,6 @@
           <w:rFonts w:eastAsia="Times New Roman" w:cs="Times New Roman"/>
           <w:lang w:val="es-PE"/>
         </w:rPr>
-        <w:lastRenderedPageBreak/>
         <w:t>¿Ha presentado antes un reclamo</w:t>
       </w:r>
       <w:r>
@@ -1883,6 +1861,7 @@
           <w:rFonts w:eastAsia="Times New Roman" w:cs="Times New Roman"/>
           <w:lang w:val="es-PE"/>
         </w:rPr>
+        <w:lastRenderedPageBreak/>
         <w:t>¿Ha presentado antes un reclamo en el sector salud? En caso afirmativo, ¿podría contarme cómo fue su experiencia?</w:t>
       </w:r>
     </w:p>
@@ -2260,6 +2239,7 @@
         <w:rPr>
           <w:lang w:val="es-PE"/>
         </w:rPr>
+        <w:lastRenderedPageBreak/>
         <w:t>Anexo 3: Guía Estructurada de Entrevista a Profundidad para usuarios finales Nº2</w:t>
       </w:r>
       <w:bookmarkEnd w:id="3"/>
@@ -2452,7 +2432,6 @@
           <w:rFonts w:cs="Times New Roman"/>
           <w:lang w:val="es-PE"/>
         </w:rPr>
-        <w:lastRenderedPageBreak/>
         <w:t>Considerando el objetivo planteado al</w:t>
       </w:r>
       <w:r>
@@ -2489,6 +2468,7 @@
           <w:rFonts w:cs="Times New Roman"/>
           <w:lang w:val="es-PE"/>
         </w:rPr>
+        <w:lastRenderedPageBreak/>
         <w:t>¿Podría mostrarme có</w:t>
       </w:r>
       <w:r>
@@ -2856,6 +2836,7 @@
         <w:rPr>
           <w:lang w:val="es-PE"/>
         </w:rPr>
+        <w:lastRenderedPageBreak/>
         <w:t>Anexo 4. Encuesta de Aspectos Demográficos de Entrevistados del Sistema de Gestión de Reclamos para el Sistema de Salud del Perú</w:t>
       </w:r>
       <w:bookmarkEnd w:id="4"/>
@@ -4196,7 +4177,6 @@
           <w:rFonts w:cs="Times New Roman"/>
           <w:lang w:val="es-PE"/>
         </w:rPr>
-        <w:lastRenderedPageBreak/>
         <w:fldChar w:fldCharType="begin">
           <w:ffData>
             <w:name w:val="Casilla19"/>
@@ -4428,32 +4408,13 @@
           <w:lang w:val="es-PE" w:eastAsia="es-PE"/>
         </w:rPr>
       </w:pPr>
-    </w:p>
-    <w:p>
-      <w:pPr>
-        <w:spacing w:line="360" w:lineRule="auto"/>
-        <w:jc w:val="both"/>
-        <w:rPr>
-          <w:rFonts w:eastAsia="Times New Roman"/>
-          <w:lang w:val="es-PE" w:eastAsia="es-PE"/>
-        </w:rPr>
-      </w:pPr>
-    </w:p>
-    <w:p>
-      <w:pPr>
-        <w:spacing w:line="360" w:lineRule="auto"/>
-        <w:jc w:val="both"/>
-        <w:rPr>
-          <w:rFonts w:eastAsia="Times New Roman"/>
-          <w:lang w:val="es-PE" w:eastAsia="es-PE"/>
-        </w:rPr>
-      </w:pPr>
       <w:r>
         <w:rPr>
           <w:rFonts w:cs="Times New Roman"/>
           <w:noProof/>
           <w:lang w:val="es-PE"/>
         </w:rPr>
+        <w:lastRenderedPageBreak/>
         <w:drawing>
           <wp:anchor distT="0" distB="0" distL="114300" distR="114300" simplePos="0" relativeHeight="251666432" behindDoc="0" locked="0" layoutInCell="1" allowOverlap="1" wp14:anchorId="20725F5E" wp14:editId="5EC15577">
             <wp:simplePos x="0" y="0"/>
@@ -4461,7 +4422,7 @@
               <wp:posOffset>356870</wp:posOffset>
             </wp:positionH>
             <wp:positionV relativeFrom="margin">
-              <wp:posOffset>413385</wp:posOffset>
+              <wp:posOffset>-21181</wp:posOffset>
             </wp:positionV>
             <wp:extent cx="4417200" cy="7470000"/>
             <wp:effectExtent l="0" t="0" r="2540" b="0"/>
@@ -4763,46 +4724,6 @@
     </w:p>
     <w:p>
       <w:pPr>
-        <w:spacing w:line="360" w:lineRule="auto"/>
-        <w:jc w:val="both"/>
-        <w:rPr>
-          <w:rFonts w:eastAsia="Times New Roman"/>
-          <w:lang w:val="es-PE" w:eastAsia="es-PE"/>
-        </w:rPr>
-      </w:pPr>
-    </w:p>
-    <w:p>
-      <w:pPr>
-        <w:spacing w:line="360" w:lineRule="auto"/>
-        <w:jc w:val="both"/>
-        <w:rPr>
-          <w:rFonts w:eastAsia="Times New Roman"/>
-          <w:lang w:val="es-PE" w:eastAsia="es-PE"/>
-        </w:rPr>
-      </w:pPr>
-    </w:p>
-    <w:p>
-      <w:pPr>
-        <w:spacing w:line="360" w:lineRule="auto"/>
-        <w:jc w:val="both"/>
-        <w:rPr>
-          <w:rFonts w:eastAsia="Times New Roman"/>
-          <w:lang w:val="es-PE" w:eastAsia="es-PE"/>
-        </w:rPr>
-      </w:pPr>
-    </w:p>
-    <w:p>
-      <w:pPr>
-        <w:spacing w:line="360" w:lineRule="auto"/>
-        <w:jc w:val="both"/>
-        <w:rPr>
-          <w:rFonts w:eastAsia="Times New Roman"/>
-          <w:lang w:val="es-PE" w:eastAsia="es-PE"/>
-        </w:rPr>
-      </w:pPr>
-    </w:p>
-    <w:p>
-      <w:pPr>
         <w:pStyle w:val="Ttulo2"/>
         <w:rPr>
           <w:rFonts w:eastAsia="Times New Roman"/>
@@ -5413,6 +5334,9 @@
       </w:r>
     </w:p>
     <w:p>
+      <w:pPr>
+        <w:jc w:val="center"/>
+      </w:pPr>
       <w:r>
         <w:t>Ingreso para Ciudadanos</w:t>
       </w:r>
@@ -5467,6 +5391,9 @@
       </w:r>
     </w:p>
     <w:p>
+      <w:pPr>
+        <w:jc w:val="center"/>
+      </w:pPr>
       <w:r>
         <w:t>Nueva Solicitud Paso 1 para Ciudadanos</w:t>
       </w:r>
@@ -5521,6 +5448,9 @@
       </w:r>
     </w:p>
     <w:p>
+      <w:pPr>
+        <w:jc w:val="center"/>
+      </w:pPr>
       <w:r>
         <w:t>Nueva Solicitud Paso 2 para Ciudadanos</w:t>
       </w:r>
@@ -5576,6 +5506,9 @@
       </w:r>
     </w:p>
     <w:p>
+      <w:pPr>
+        <w:jc w:val="center"/>
+      </w:pPr>
       <w:r>
         <w:t>Nueva Solicitud Paso 3 para Ciudadanos</w:t>
       </w:r>
@@ -5630,6 +5563,9 @@
       </w:r>
     </w:p>
     <w:p>
+      <w:pPr>
+        <w:jc w:val="center"/>
+      </w:pPr>
       <w:r>
         <w:t>Nueva Solicitud Paso 4 para Ciudadanos</w:t>
       </w:r>
@@ -5684,6 +5620,9 @@
       </w:r>
     </w:p>
     <w:p>
+      <w:pPr>
+        <w:jc w:val="center"/>
+      </w:pPr>
       <w:r>
         <w:t>Nueva Solicitud Paso 5 para Ciudadanos</w:t>
       </w:r>
@@ -5739,10 +5678,13 @@
       </w:r>
     </w:p>
     <w:p>
+      <w:pPr>
+        <w:jc w:val="center"/>
+      </w:pPr>
+      <w:bookmarkStart w:id="26" w:name="_GoBack"/>
       <w:r>
         <w:t>Pasos realizados para solucionar solicitud, vista para Ciudadanos</w:t>
       </w:r>
-      <w:bookmarkStart w:id="26" w:name="_GoBack"/>
       <w:bookmarkEnd w:id="26"/>
     </w:p>
     <w:sectPr>

</xml_diff>